<commit_message>
Fix: Document and Lorem text
</commit_message>
<xml_diff>
--- a/Frontend/public/MineVerse_Rules_SQAC.docx
+++ b/Frontend/public/MineVerse_Rules_SQAC.docx
@@ -1,11 +1,6 @@
 
 <file path=word/document.xml><?xml version="1.0" encoding="utf-8"?>
 <w:document xmlns:wpc="http://schemas.microsoft.com/office/word/2010/wordprocessingCanvas" xmlns:cx="http://schemas.microsoft.com/office/drawing/2014/chartex" xmlns:cx1="http://schemas.microsoft.com/office/drawing/2015/9/8/chartex" xmlns:cx2="http://schemas.microsoft.com/office/drawing/2015/10/21/chartex" xmlns:cx3="http://schemas.microsoft.com/office/drawing/2016/5/9/chartex" xmlns:cx4="http://schemas.microsoft.com/office/drawing/2016/5/10/chartex" xmlns:cx5="http://schemas.microsoft.com/office/drawing/2016/5/11/chartex" xmlns:cx6="http://schemas.microsoft.com/office/drawing/2016/5/12/chartex" xmlns:cx7="http://schemas.microsoft.com/office/drawing/2016/5/13/chartex" xmlns:cx8="http://schemas.microsoft.com/office/drawing/2016/5/14/chartex" xmlns:mc="http://schemas.openxmlformats.org/markup-compatibility/2006" xmlns:aink="http://schemas.microsoft.com/office/drawing/2016/ink" xmlns:am3d="http://schemas.microsoft.com/office/drawing/2017/model3d" xmlns:o="urn:schemas-microsoft-com:office:office" xmlns:oel="http://schemas.microsoft.com/office/2019/extlst" xmlns:r="http://schemas.openxmlformats.org/officeDocument/2006/relationships" xmlns:m="http://schemas.openxmlformats.org/officeDocument/2006/math" xmlns:v="urn:schemas-microsoft-com:vml" xmlns:wp14="http://schemas.microsoft.com/office/word/2010/wordprocessingDrawing" xmlns:wp="http://schemas.openxmlformats.org/drawingml/2006/wordprocessingDrawing" xmlns:w10="urn:schemas-microsoft-com:office:word" xmlns:w="http://schemas.openxmlformats.org/wordprocessingml/2006/main" xmlns:w14="http://schemas.microsoft.com/office/word/2010/wordml" xmlns:w15="http://schemas.microsoft.com/office/word/2012/wordml" xmlns:w16cex="http://schemas.microsoft.com/office/word/2018/wordml/cex" xmlns:w16cid="http://schemas.microsoft.com/office/word/2016/wordml/cid" xmlns:w16="http://schemas.microsoft.com/office/word/2018/wordml" xmlns:w16du="http://schemas.microsoft.com/office/word/2023/wordml/word16du" xmlns:w16sdtdh="http://schemas.microsoft.com/office/word/2020/wordml/sdtdatahash" xmlns:w16sdtfl="http://schemas.microsoft.com/office/word/2024/wordml/sdtformatlock" xmlns:w16se="http://schemas.microsoft.com/office/word/2015/wordml/symex" xmlns:wpg="http://schemas.microsoft.com/office/word/2010/wordprocessingGroup" xmlns:wpi="http://schemas.microsoft.com/office/word/2010/wordprocessingInk" xmlns:wne="http://schemas.microsoft.com/office/word/2006/wordml" xmlns:wps="http://schemas.microsoft.com/office/word/2010/wordprocessingShape" mc:Ignorable="w14 w15 w16se w16cid w16 w16cex w16sdtdh w16sdtfl w16du wp14">
-  <w:background w:color="FFFFFF">
-    <v:background id="_x0000_s2049" o:bwmode="white" o:targetscreensize="1024,768">
-      <v:fill r:id="rId3" o:title="java edition" recolor="t" type="frame"/>
-    </v:background>
-  </w:background>
   <w:body>
     <w:p>
       <w:pPr>
@@ -13,7 +8,7 @@
         <w:outlineLvl w:val="0"/>
         <w:rPr>
           <w:rFonts w:ascii="Minecraft Ten" w:eastAsia="Times New Roman" w:hAnsi="Minecraft Ten" w:cs="Times New Roman"/>
-          <w:color w:val="FFFFFF" w:themeColor="background1"/>
+          <w:color w:val="4EA72E" w:themeColor="accent6"/>
           <w:kern w:val="36"/>
           <w:sz w:val="48"/>
           <w:szCs w:val="48"/>
@@ -23,7 +18,7 @@
       <w:r>
         <w:rPr>
           <w:rFonts w:ascii="Minecraft Ten" w:eastAsia="Times New Roman" w:hAnsi="Minecraft Ten" w:cs="Times New Roman"/>
-          <w:color w:val="FFFFFF" w:themeColor="background1"/>
+          <w:color w:val="4EA72E" w:themeColor="accent6"/>
           <w:kern w:val="36"/>
           <w:sz w:val="48"/>
           <w:szCs w:val="48"/>
@@ -37,7 +32,7 @@
         <w:spacing w:after="0" w:line="240" w:lineRule="auto"/>
         <w:rPr>
           <w:rFonts w:ascii="Minecraft Ten" w:eastAsia="Times New Roman" w:hAnsi="Minecraft Ten" w:cs="Times New Roman"/>
-          <w:color w:val="FFFFFF" w:themeColor="background1"/>
+          <w:color w:val="000000" w:themeColor="text1"/>
           <w:kern w:val="0"/>
           <w14:ligatures w14:val="none"/>
         </w:rPr>
@@ -46,7 +41,7 @@
         <w:rPr>
           <w:rFonts w:ascii="Minecraft Ten" w:eastAsia="Times New Roman" w:hAnsi="Minecraft Ten" w:cs="Times New Roman"/>
           <w:noProof/>
-          <w:color w:val="FFFFFF" w:themeColor="background1"/>
+          <w:color w:val="000000" w:themeColor="text1"/>
           <w:kern w:val="0"/>
         </w:rPr>
         <w:pict w14:anchorId="19F72C21">
@@ -60,7 +55,7 @@
         <w:outlineLvl w:val="1"/>
         <w:rPr>
           <w:rFonts w:ascii="Minecraft Ten" w:eastAsia="Times New Roman" w:hAnsi="Minecraft Ten" w:cs="Times New Roman"/>
-          <w:color w:val="FFFFFF" w:themeColor="background1"/>
+          <w:color w:val="000000" w:themeColor="text1"/>
           <w:kern w:val="0"/>
           <w:sz w:val="36"/>
           <w:szCs w:val="36"/>
@@ -70,7 +65,7 @@
       <w:r>
         <w:rPr>
           <w:rFonts w:ascii="Minecraft Ten" w:eastAsia="Times New Roman" w:hAnsi="Minecraft Ten" w:cs="Times New Roman"/>
-          <w:color w:val="FFFFFF" w:themeColor="background1"/>
+          <w:color w:val="000000" w:themeColor="text1"/>
           <w:kern w:val="0"/>
           <w:sz w:val="36"/>
           <w:szCs w:val="36"/>
@@ -88,15 +83,15 @@
         <w:spacing w:before="100" w:beforeAutospacing="1" w:after="100" w:afterAutospacing="1" w:line="240" w:lineRule="auto"/>
         <w:rPr>
           <w:rFonts w:ascii="Minecraft Ten" w:eastAsia="Times New Roman" w:hAnsi="Minecraft Ten" w:cs="Times New Roman"/>
-          <w:color w:val="FFFFFF" w:themeColor="background1"/>
-          <w:kern w:val="0"/>
-          <w14:ligatures w14:val="none"/>
-        </w:rPr>
-      </w:pPr>
-      <w:r>
-        <w:rPr>
-          <w:rFonts w:ascii="Minecraft Ten" w:eastAsia="Times New Roman" w:hAnsi="Minecraft Ten" w:cs="Times New Roman"/>
-          <w:color w:val="FFFFFF" w:themeColor="background1"/>
+          <w:color w:val="000000" w:themeColor="text1"/>
+          <w:kern w:val="0"/>
+          <w14:ligatures w14:val="none"/>
+        </w:rPr>
+      </w:pPr>
+      <w:r>
+        <w:rPr>
+          <w:rFonts w:ascii="Minecraft Ten" w:eastAsia="Times New Roman" w:hAnsi="Minecraft Ten" w:cs="Times New Roman"/>
+          <w:color w:val="000000" w:themeColor="text1"/>
           <w:kern w:val="0"/>
           <w14:ligatures w14:val="none"/>
         </w:rPr>
@@ -112,15 +107,15 @@
         <w:spacing w:before="100" w:beforeAutospacing="1" w:after="100" w:afterAutospacing="1" w:line="240" w:lineRule="auto"/>
         <w:rPr>
           <w:rFonts w:ascii="Minecraft Ten" w:eastAsia="Times New Roman" w:hAnsi="Minecraft Ten" w:cs="Times New Roman"/>
-          <w:color w:val="FFFFFF" w:themeColor="background1"/>
-          <w:kern w:val="0"/>
-          <w14:ligatures w14:val="none"/>
-        </w:rPr>
-      </w:pPr>
-      <w:r>
-        <w:rPr>
-          <w:rFonts w:ascii="Minecraft Ten" w:eastAsia="Times New Roman" w:hAnsi="Minecraft Ten" w:cs="Times New Roman"/>
-          <w:color w:val="FFFFFF" w:themeColor="background1"/>
+          <w:color w:val="000000" w:themeColor="text1"/>
+          <w:kern w:val="0"/>
+          <w14:ligatures w14:val="none"/>
+        </w:rPr>
+      </w:pPr>
+      <w:r>
+        <w:rPr>
+          <w:rFonts w:ascii="Minecraft Ten" w:eastAsia="Times New Roman" w:hAnsi="Minecraft Ten" w:cs="Times New Roman"/>
+          <w:color w:val="000000" w:themeColor="text1"/>
           <w:kern w:val="0"/>
           <w14:ligatures w14:val="none"/>
         </w:rPr>
@@ -136,15 +131,15 @@
         <w:spacing w:before="100" w:beforeAutospacing="1" w:after="100" w:afterAutospacing="1" w:line="240" w:lineRule="auto"/>
         <w:rPr>
           <w:rFonts w:ascii="Minecraft Ten" w:eastAsia="Times New Roman" w:hAnsi="Minecraft Ten" w:cs="Times New Roman"/>
-          <w:color w:val="FFFFFF" w:themeColor="background1"/>
-          <w:kern w:val="0"/>
-          <w14:ligatures w14:val="none"/>
-        </w:rPr>
-      </w:pPr>
-      <w:r>
-        <w:rPr>
-          <w:rFonts w:ascii="Minecraft Ten" w:eastAsia="Times New Roman" w:hAnsi="Minecraft Ten" w:cs="Times New Roman"/>
-          <w:color w:val="FFFFFF" w:themeColor="background1"/>
+          <w:color w:val="000000" w:themeColor="text1"/>
+          <w:kern w:val="0"/>
+          <w14:ligatures w14:val="none"/>
+        </w:rPr>
+      </w:pPr>
+      <w:r>
+        <w:rPr>
+          <w:rFonts w:ascii="Minecraft Ten" w:eastAsia="Times New Roman" w:hAnsi="Minecraft Ten" w:cs="Times New Roman"/>
+          <w:color w:val="000000" w:themeColor="text1"/>
           <w:kern w:val="0"/>
           <w14:ligatures w14:val="none"/>
         </w:rPr>
@@ -156,7 +151,7 @@
         <w:spacing w:after="0" w:line="240" w:lineRule="auto"/>
         <w:rPr>
           <w:rFonts w:ascii="Minecraft Ten" w:eastAsia="Times New Roman" w:hAnsi="Minecraft Ten" w:cs="Times New Roman"/>
-          <w:color w:val="FFFFFF" w:themeColor="background1"/>
+          <w:color w:val="000000" w:themeColor="text1"/>
           <w:kern w:val="0"/>
           <w14:ligatures w14:val="none"/>
         </w:rPr>
@@ -165,7 +160,7 @@
         <w:rPr>
           <w:rFonts w:ascii="Minecraft Ten" w:eastAsia="Times New Roman" w:hAnsi="Minecraft Ten" w:cs="Times New Roman"/>
           <w:noProof/>
-          <w:color w:val="FFFFFF" w:themeColor="background1"/>
+          <w:color w:val="000000" w:themeColor="text1"/>
           <w:kern w:val="0"/>
         </w:rPr>
         <w:pict w14:anchorId="3A64C07C">
@@ -179,7 +174,7 @@
         <w:outlineLvl w:val="1"/>
         <w:rPr>
           <w:rFonts w:ascii="Minecraft Ten" w:eastAsia="Times New Roman" w:hAnsi="Minecraft Ten" w:cs="Times New Roman"/>
-          <w:color w:val="FFFFFF" w:themeColor="background1"/>
+          <w:color w:val="000000" w:themeColor="text1"/>
           <w:kern w:val="0"/>
           <w:sz w:val="36"/>
           <w:szCs w:val="36"/>
@@ -189,7 +184,7 @@
       <w:r>
         <w:rPr>
           <w:rFonts w:ascii="Minecraft Ten" w:eastAsia="Times New Roman" w:hAnsi="Minecraft Ten" w:cs="Times New Roman"/>
-          <w:color w:val="FFFFFF" w:themeColor="background1"/>
+          <w:color w:val="000000" w:themeColor="text1"/>
           <w:kern w:val="0"/>
           <w:sz w:val="36"/>
           <w:szCs w:val="36"/>
@@ -207,15 +202,15 @@
         <w:spacing w:before="100" w:beforeAutospacing="1" w:after="100" w:afterAutospacing="1" w:line="240" w:lineRule="auto"/>
         <w:rPr>
           <w:rFonts w:ascii="Minecraft Ten" w:eastAsia="Times New Roman" w:hAnsi="Minecraft Ten" w:cs="Times New Roman"/>
-          <w:color w:val="FFFFFF" w:themeColor="background1"/>
-          <w:kern w:val="0"/>
-          <w14:ligatures w14:val="none"/>
-        </w:rPr>
-      </w:pPr>
-      <w:r>
-        <w:rPr>
-          <w:rFonts w:ascii="Minecraft Ten" w:eastAsia="Times New Roman" w:hAnsi="Minecraft Ten" w:cs="Times New Roman"/>
-          <w:color w:val="FFFFFF" w:themeColor="background1"/>
+          <w:color w:val="000000" w:themeColor="text1"/>
+          <w:kern w:val="0"/>
+          <w14:ligatures w14:val="none"/>
+        </w:rPr>
+      </w:pPr>
+      <w:r>
+        <w:rPr>
+          <w:rFonts w:ascii="Minecraft Ten" w:eastAsia="Times New Roman" w:hAnsi="Minecraft Ten" w:cs="Times New Roman"/>
+          <w:color w:val="000000" w:themeColor="text1"/>
           <w:kern w:val="0"/>
           <w14:ligatures w14:val="none"/>
         </w:rPr>
@@ -231,15 +226,15 @@
         <w:spacing w:before="100" w:beforeAutospacing="1" w:after="100" w:afterAutospacing="1" w:line="240" w:lineRule="auto"/>
         <w:rPr>
           <w:rFonts w:ascii="Minecraft Ten" w:eastAsia="Times New Roman" w:hAnsi="Minecraft Ten" w:cs="Times New Roman"/>
-          <w:color w:val="FFFFFF" w:themeColor="background1"/>
-          <w:kern w:val="0"/>
-          <w14:ligatures w14:val="none"/>
-        </w:rPr>
-      </w:pPr>
-      <w:r>
-        <w:rPr>
-          <w:rFonts w:ascii="Minecraft Ten" w:eastAsia="Times New Roman" w:hAnsi="Minecraft Ten" w:cs="Times New Roman"/>
-          <w:color w:val="FFFFFF" w:themeColor="background1"/>
+          <w:color w:val="000000" w:themeColor="text1"/>
+          <w:kern w:val="0"/>
+          <w14:ligatures w14:val="none"/>
+        </w:rPr>
+      </w:pPr>
+      <w:r>
+        <w:rPr>
+          <w:rFonts w:ascii="Minecraft Ten" w:eastAsia="Times New Roman" w:hAnsi="Minecraft Ten" w:cs="Times New Roman"/>
+          <w:color w:val="000000" w:themeColor="text1"/>
           <w:kern w:val="0"/>
           <w14:ligatures w14:val="none"/>
         </w:rPr>
@@ -255,15 +250,15 @@
         <w:spacing w:before="100" w:beforeAutospacing="1" w:after="100" w:afterAutospacing="1" w:line="240" w:lineRule="auto"/>
         <w:rPr>
           <w:rFonts w:ascii="Minecraft Ten" w:eastAsia="Times New Roman" w:hAnsi="Minecraft Ten" w:cs="Times New Roman"/>
-          <w:color w:val="FFFFFF" w:themeColor="background1"/>
-          <w:kern w:val="0"/>
-          <w14:ligatures w14:val="none"/>
-        </w:rPr>
-      </w:pPr>
-      <w:r>
-        <w:rPr>
-          <w:rFonts w:ascii="Minecraft Ten" w:eastAsia="Times New Roman" w:hAnsi="Minecraft Ten" w:cs="Times New Roman"/>
-          <w:color w:val="FFFFFF" w:themeColor="background1"/>
+          <w:color w:val="000000" w:themeColor="text1"/>
+          <w:kern w:val="0"/>
+          <w14:ligatures w14:val="none"/>
+        </w:rPr>
+      </w:pPr>
+      <w:r>
+        <w:rPr>
+          <w:rFonts w:ascii="Minecraft Ten" w:eastAsia="Times New Roman" w:hAnsi="Minecraft Ten" w:cs="Times New Roman"/>
+          <w:color w:val="000000" w:themeColor="text1"/>
           <w:kern w:val="0"/>
           <w14:ligatures w14:val="none"/>
         </w:rPr>
@@ -279,15 +274,15 @@
         <w:spacing w:before="100" w:beforeAutospacing="1" w:after="100" w:afterAutospacing="1" w:line="240" w:lineRule="auto"/>
         <w:rPr>
           <w:rFonts w:ascii="Minecraft Ten" w:eastAsia="Times New Roman" w:hAnsi="Minecraft Ten" w:cs="Times New Roman"/>
-          <w:color w:val="FFFFFF" w:themeColor="background1"/>
-          <w:kern w:val="0"/>
-          <w14:ligatures w14:val="none"/>
-        </w:rPr>
-      </w:pPr>
-      <w:r>
-        <w:rPr>
-          <w:rFonts w:ascii="Minecraft Ten" w:eastAsia="Times New Roman" w:hAnsi="Minecraft Ten" w:cs="Times New Roman"/>
-          <w:color w:val="FFFFFF" w:themeColor="background1"/>
+          <w:color w:val="000000" w:themeColor="text1"/>
+          <w:kern w:val="0"/>
+          <w14:ligatures w14:val="none"/>
+        </w:rPr>
+      </w:pPr>
+      <w:r>
+        <w:rPr>
+          <w:rFonts w:ascii="Minecraft Ten" w:eastAsia="Times New Roman" w:hAnsi="Minecraft Ten" w:cs="Times New Roman"/>
+          <w:color w:val="000000" w:themeColor="text1"/>
           <w:kern w:val="0"/>
           <w14:ligatures w14:val="none"/>
         </w:rPr>
@@ -303,15 +298,15 @@
         <w:spacing w:before="100" w:beforeAutospacing="1" w:after="100" w:afterAutospacing="1" w:line="240" w:lineRule="auto"/>
         <w:rPr>
           <w:rFonts w:ascii="Minecraft Ten" w:eastAsia="Times New Roman" w:hAnsi="Minecraft Ten" w:cs="Times New Roman"/>
-          <w:color w:val="FFFFFF" w:themeColor="background1"/>
-          <w:kern w:val="0"/>
-          <w14:ligatures w14:val="none"/>
-        </w:rPr>
-      </w:pPr>
-      <w:r>
-        <w:rPr>
-          <w:rFonts w:ascii="Minecraft Ten" w:eastAsia="Times New Roman" w:hAnsi="Minecraft Ten" w:cs="Times New Roman"/>
-          <w:color w:val="FFFFFF" w:themeColor="background1"/>
+          <w:color w:val="000000" w:themeColor="text1"/>
+          <w:kern w:val="0"/>
+          <w14:ligatures w14:val="none"/>
+        </w:rPr>
+      </w:pPr>
+      <w:r>
+        <w:rPr>
+          <w:rFonts w:ascii="Minecraft Ten" w:eastAsia="Times New Roman" w:hAnsi="Minecraft Ten" w:cs="Times New Roman"/>
+          <w:color w:val="000000" w:themeColor="text1"/>
           <w:kern w:val="0"/>
           <w14:ligatures w14:val="none"/>
         </w:rPr>
@@ -327,15 +322,15 @@
         <w:spacing w:before="100" w:beforeAutospacing="1" w:after="100" w:afterAutospacing="1" w:line="240" w:lineRule="auto"/>
         <w:rPr>
           <w:rFonts w:ascii="Minecraft Ten" w:eastAsia="Times New Roman" w:hAnsi="Minecraft Ten" w:cs="Times New Roman"/>
-          <w:color w:val="FFFFFF" w:themeColor="background1"/>
-          <w:kern w:val="0"/>
-          <w14:ligatures w14:val="none"/>
-        </w:rPr>
-      </w:pPr>
-      <w:r>
-        <w:rPr>
-          <w:rFonts w:ascii="Minecraft Ten" w:eastAsia="Times New Roman" w:hAnsi="Minecraft Ten" w:cs="Times New Roman"/>
-          <w:color w:val="FFFFFF" w:themeColor="background1"/>
+          <w:color w:val="000000" w:themeColor="text1"/>
+          <w:kern w:val="0"/>
+          <w14:ligatures w14:val="none"/>
+        </w:rPr>
+      </w:pPr>
+      <w:r>
+        <w:rPr>
+          <w:rFonts w:ascii="Minecraft Ten" w:eastAsia="Times New Roman" w:hAnsi="Minecraft Ten" w:cs="Times New Roman"/>
+          <w:color w:val="000000" w:themeColor="text1"/>
           <w:kern w:val="0"/>
           <w14:ligatures w14:val="none"/>
         </w:rPr>
@@ -351,15 +346,15 @@
         <w:spacing w:before="100" w:beforeAutospacing="1" w:after="100" w:afterAutospacing="1" w:line="240" w:lineRule="auto"/>
         <w:rPr>
           <w:rFonts w:ascii="Minecraft Ten" w:eastAsia="Times New Roman" w:hAnsi="Minecraft Ten" w:cs="Times New Roman"/>
-          <w:color w:val="FFFFFF" w:themeColor="background1"/>
-          <w:kern w:val="0"/>
-          <w14:ligatures w14:val="none"/>
-        </w:rPr>
-      </w:pPr>
-      <w:r>
-        <w:rPr>
-          <w:rFonts w:ascii="Minecraft Ten" w:eastAsia="Times New Roman" w:hAnsi="Minecraft Ten" w:cs="Times New Roman"/>
-          <w:color w:val="FFFFFF" w:themeColor="background1"/>
+          <w:color w:val="000000" w:themeColor="text1"/>
+          <w:kern w:val="0"/>
+          <w14:ligatures w14:val="none"/>
+        </w:rPr>
+      </w:pPr>
+      <w:r>
+        <w:rPr>
+          <w:rFonts w:ascii="Minecraft Ten" w:eastAsia="Times New Roman" w:hAnsi="Minecraft Ten" w:cs="Times New Roman"/>
+          <w:color w:val="000000" w:themeColor="text1"/>
           <w:kern w:val="0"/>
           <w14:ligatures w14:val="none"/>
         </w:rPr>
@@ -375,15 +370,15 @@
         <w:spacing w:before="100" w:beforeAutospacing="1" w:after="100" w:afterAutospacing="1" w:line="240" w:lineRule="auto"/>
         <w:rPr>
           <w:rFonts w:ascii="Minecraft Ten" w:eastAsia="Times New Roman" w:hAnsi="Minecraft Ten" w:cs="Times New Roman"/>
-          <w:color w:val="FFFFFF" w:themeColor="background1"/>
-          <w:kern w:val="0"/>
-          <w14:ligatures w14:val="none"/>
-        </w:rPr>
-      </w:pPr>
-      <w:r>
-        <w:rPr>
-          <w:rFonts w:ascii="Minecraft Ten" w:eastAsia="Times New Roman" w:hAnsi="Minecraft Ten" w:cs="Times New Roman"/>
-          <w:color w:val="FFFFFF" w:themeColor="background1"/>
+          <w:color w:val="000000" w:themeColor="text1"/>
+          <w:kern w:val="0"/>
+          <w14:ligatures w14:val="none"/>
+        </w:rPr>
+      </w:pPr>
+      <w:r>
+        <w:rPr>
+          <w:rFonts w:ascii="Minecraft Ten" w:eastAsia="Times New Roman" w:hAnsi="Minecraft Ten" w:cs="Times New Roman"/>
+          <w:color w:val="000000" w:themeColor="text1"/>
           <w:kern w:val="0"/>
           <w14:ligatures w14:val="none"/>
         </w:rPr>
@@ -399,15 +394,15 @@
         <w:spacing w:before="100" w:beforeAutospacing="1" w:after="100" w:afterAutospacing="1" w:line="240" w:lineRule="auto"/>
         <w:rPr>
           <w:rFonts w:ascii="Minecraft Ten" w:eastAsia="Times New Roman" w:hAnsi="Minecraft Ten" w:cs="Times New Roman"/>
-          <w:color w:val="FFFFFF" w:themeColor="background1"/>
-          <w:kern w:val="0"/>
-          <w14:ligatures w14:val="none"/>
-        </w:rPr>
-      </w:pPr>
-      <w:r>
-        <w:rPr>
-          <w:rFonts w:ascii="Minecraft Ten" w:eastAsia="Times New Roman" w:hAnsi="Minecraft Ten" w:cs="Times New Roman"/>
-          <w:color w:val="FFFFFF" w:themeColor="background1"/>
+          <w:color w:val="000000" w:themeColor="text1"/>
+          <w:kern w:val="0"/>
+          <w14:ligatures w14:val="none"/>
+        </w:rPr>
+      </w:pPr>
+      <w:r>
+        <w:rPr>
+          <w:rFonts w:ascii="Minecraft Ten" w:eastAsia="Times New Roman" w:hAnsi="Minecraft Ten" w:cs="Times New Roman"/>
+          <w:color w:val="000000" w:themeColor="text1"/>
           <w:kern w:val="0"/>
           <w14:ligatures w14:val="none"/>
         </w:rPr>
@@ -423,15 +418,15 @@
         <w:spacing w:before="100" w:beforeAutospacing="1" w:after="100" w:afterAutospacing="1" w:line="240" w:lineRule="auto"/>
         <w:rPr>
           <w:rFonts w:ascii="Minecraft Ten" w:eastAsia="Times New Roman" w:hAnsi="Minecraft Ten" w:cs="Times New Roman"/>
-          <w:color w:val="FFFFFF" w:themeColor="background1"/>
-          <w:kern w:val="0"/>
-          <w14:ligatures w14:val="none"/>
-        </w:rPr>
-      </w:pPr>
-      <w:r>
-        <w:rPr>
-          <w:rFonts w:ascii="Minecraft Ten" w:eastAsia="Times New Roman" w:hAnsi="Minecraft Ten" w:cs="Times New Roman"/>
-          <w:color w:val="FFFFFF" w:themeColor="background1"/>
+          <w:color w:val="000000" w:themeColor="text1"/>
+          <w:kern w:val="0"/>
+          <w14:ligatures w14:val="none"/>
+        </w:rPr>
+      </w:pPr>
+      <w:r>
+        <w:rPr>
+          <w:rFonts w:ascii="Minecraft Ten" w:eastAsia="Times New Roman" w:hAnsi="Minecraft Ten" w:cs="Times New Roman"/>
+          <w:color w:val="000000" w:themeColor="text1"/>
           <w:kern w:val="0"/>
           <w14:ligatures w14:val="none"/>
         </w:rPr>
@@ -443,7 +438,7 @@
         <w:spacing w:after="0" w:line="240" w:lineRule="auto"/>
         <w:rPr>
           <w:rFonts w:ascii="Minecraft Ten" w:eastAsia="Times New Roman" w:hAnsi="Minecraft Ten" w:cs="Times New Roman"/>
-          <w:color w:val="FFFFFF" w:themeColor="background1"/>
+          <w:color w:val="000000" w:themeColor="text1"/>
           <w:kern w:val="0"/>
           <w14:ligatures w14:val="none"/>
         </w:rPr>
@@ -452,7 +447,7 @@
         <w:rPr>
           <w:rFonts w:ascii="Minecraft Ten" w:eastAsia="Times New Roman" w:hAnsi="Minecraft Ten" w:cs="Times New Roman"/>
           <w:noProof/>
-          <w:color w:val="FFFFFF" w:themeColor="background1"/>
+          <w:color w:val="000000" w:themeColor="text1"/>
           <w:kern w:val="0"/>
         </w:rPr>
         <w:pict w14:anchorId="46392E5D">
@@ -466,7 +461,7 @@
         <w:outlineLvl w:val="1"/>
         <w:rPr>
           <w:rFonts w:ascii="Minecraft Ten" w:eastAsia="Times New Roman" w:hAnsi="Minecraft Ten" w:cs="Times New Roman"/>
-          <w:color w:val="FFFFFF" w:themeColor="background1"/>
+          <w:color w:val="000000" w:themeColor="text1"/>
           <w:kern w:val="0"/>
           <w:sz w:val="36"/>
           <w:szCs w:val="36"/>
@@ -476,7 +471,7 @@
       <w:r>
         <w:rPr>
           <w:rFonts w:ascii="Minecraft Ten" w:eastAsia="Times New Roman" w:hAnsi="Minecraft Ten" w:cs="Times New Roman"/>
-          <w:color w:val="FFFFFF" w:themeColor="background1"/>
+          <w:color w:val="000000" w:themeColor="text1"/>
           <w:kern w:val="0"/>
           <w:sz w:val="36"/>
           <w:szCs w:val="36"/>
@@ -494,15 +489,15 @@
         <w:spacing w:before="100" w:beforeAutospacing="1" w:after="100" w:afterAutospacing="1" w:line="240" w:lineRule="auto"/>
         <w:rPr>
           <w:rFonts w:ascii="Minecraft Ten" w:eastAsia="Times New Roman" w:hAnsi="Minecraft Ten" w:cs="Times New Roman"/>
-          <w:color w:val="FFFFFF" w:themeColor="background1"/>
-          <w:kern w:val="0"/>
-          <w14:ligatures w14:val="none"/>
-        </w:rPr>
-      </w:pPr>
-      <w:r>
-        <w:rPr>
-          <w:rFonts w:ascii="Minecraft Ten" w:eastAsia="Times New Roman" w:hAnsi="Minecraft Ten" w:cs="Times New Roman"/>
-          <w:color w:val="FFFFFF" w:themeColor="background1"/>
+          <w:color w:val="000000" w:themeColor="text1"/>
+          <w:kern w:val="0"/>
+          <w14:ligatures w14:val="none"/>
+        </w:rPr>
+      </w:pPr>
+      <w:r>
+        <w:rPr>
+          <w:rFonts w:ascii="Minecraft Ten" w:eastAsia="Times New Roman" w:hAnsi="Minecraft Ten" w:cs="Times New Roman"/>
+          <w:color w:val="000000" w:themeColor="text1"/>
           <w:kern w:val="0"/>
           <w14:ligatures w14:val="none"/>
         </w:rPr>
@@ -518,15 +513,15 @@
         <w:spacing w:before="100" w:beforeAutospacing="1" w:after="100" w:afterAutospacing="1" w:line="240" w:lineRule="auto"/>
         <w:rPr>
           <w:rFonts w:ascii="Minecraft Ten" w:eastAsia="Times New Roman" w:hAnsi="Minecraft Ten" w:cs="Times New Roman"/>
-          <w:color w:val="FFFFFF" w:themeColor="background1"/>
-          <w:kern w:val="0"/>
-          <w14:ligatures w14:val="none"/>
-        </w:rPr>
-      </w:pPr>
-      <w:r>
-        <w:rPr>
-          <w:rFonts w:ascii="Minecraft Ten" w:eastAsia="Times New Roman" w:hAnsi="Minecraft Ten" w:cs="Times New Roman"/>
-          <w:color w:val="FFFFFF" w:themeColor="background1"/>
+          <w:color w:val="000000" w:themeColor="text1"/>
+          <w:kern w:val="0"/>
+          <w14:ligatures w14:val="none"/>
+        </w:rPr>
+      </w:pPr>
+      <w:r>
+        <w:rPr>
+          <w:rFonts w:ascii="Minecraft Ten" w:eastAsia="Times New Roman" w:hAnsi="Minecraft Ten" w:cs="Times New Roman"/>
+          <w:color w:val="000000" w:themeColor="text1"/>
           <w:kern w:val="0"/>
           <w14:ligatures w14:val="none"/>
         </w:rPr>
@@ -542,15 +537,15 @@
         <w:spacing w:before="100" w:beforeAutospacing="1" w:after="100" w:afterAutospacing="1" w:line="240" w:lineRule="auto"/>
         <w:rPr>
           <w:rFonts w:ascii="Minecraft Ten" w:eastAsia="Times New Roman" w:hAnsi="Minecraft Ten" w:cs="Times New Roman"/>
-          <w:color w:val="FFFFFF" w:themeColor="background1"/>
-          <w:kern w:val="0"/>
-          <w14:ligatures w14:val="none"/>
-        </w:rPr>
-      </w:pPr>
-      <w:r>
-        <w:rPr>
-          <w:rFonts w:ascii="Minecraft Ten" w:eastAsia="Times New Roman" w:hAnsi="Minecraft Ten" w:cs="Times New Roman"/>
-          <w:color w:val="FFFFFF" w:themeColor="background1"/>
+          <w:color w:val="000000" w:themeColor="text1"/>
+          <w:kern w:val="0"/>
+          <w14:ligatures w14:val="none"/>
+        </w:rPr>
+      </w:pPr>
+      <w:r>
+        <w:rPr>
+          <w:rFonts w:ascii="Minecraft Ten" w:eastAsia="Times New Roman" w:hAnsi="Minecraft Ten" w:cs="Times New Roman"/>
+          <w:color w:val="000000" w:themeColor="text1"/>
           <w:kern w:val="0"/>
           <w14:ligatures w14:val="none"/>
         </w:rPr>
@@ -566,15 +561,15 @@
         <w:spacing w:before="100" w:beforeAutospacing="1" w:after="100" w:afterAutospacing="1" w:line="240" w:lineRule="auto"/>
         <w:rPr>
           <w:rFonts w:ascii="Minecraft Ten" w:eastAsia="Times New Roman" w:hAnsi="Minecraft Ten" w:cs="Times New Roman"/>
-          <w:color w:val="FFFFFF" w:themeColor="background1"/>
-          <w:kern w:val="0"/>
-          <w14:ligatures w14:val="none"/>
-        </w:rPr>
-      </w:pPr>
-      <w:r>
-        <w:rPr>
-          <w:rFonts w:ascii="Minecraft Ten" w:eastAsia="Times New Roman" w:hAnsi="Minecraft Ten" w:cs="Times New Roman"/>
-          <w:color w:val="FFFFFF" w:themeColor="background1"/>
+          <w:color w:val="000000" w:themeColor="text1"/>
+          <w:kern w:val="0"/>
+          <w14:ligatures w14:val="none"/>
+        </w:rPr>
+      </w:pPr>
+      <w:r>
+        <w:rPr>
+          <w:rFonts w:ascii="Minecraft Ten" w:eastAsia="Times New Roman" w:hAnsi="Minecraft Ten" w:cs="Times New Roman"/>
+          <w:color w:val="000000" w:themeColor="text1"/>
           <w:kern w:val="0"/>
           <w14:ligatures w14:val="none"/>
         </w:rPr>
@@ -590,15 +585,15 @@
         <w:spacing w:before="100" w:beforeAutospacing="1" w:after="100" w:afterAutospacing="1" w:line="240" w:lineRule="auto"/>
         <w:rPr>
           <w:rFonts w:ascii="Minecraft Ten" w:eastAsia="Times New Roman" w:hAnsi="Minecraft Ten" w:cs="Times New Roman"/>
-          <w:color w:val="FFFFFF" w:themeColor="background1"/>
-          <w:kern w:val="0"/>
-          <w14:ligatures w14:val="none"/>
-        </w:rPr>
-      </w:pPr>
-      <w:r>
-        <w:rPr>
-          <w:rFonts w:ascii="Minecraft Ten" w:eastAsia="Times New Roman" w:hAnsi="Minecraft Ten" w:cs="Times New Roman"/>
-          <w:color w:val="FFFFFF" w:themeColor="background1"/>
+          <w:color w:val="000000" w:themeColor="text1"/>
+          <w:kern w:val="0"/>
+          <w14:ligatures w14:val="none"/>
+        </w:rPr>
+      </w:pPr>
+      <w:r>
+        <w:rPr>
+          <w:rFonts w:ascii="Minecraft Ten" w:eastAsia="Times New Roman" w:hAnsi="Minecraft Ten" w:cs="Times New Roman"/>
+          <w:color w:val="000000" w:themeColor="text1"/>
           <w:kern w:val="0"/>
           <w14:ligatures w14:val="none"/>
         </w:rPr>
@@ -614,15 +609,15 @@
         <w:spacing w:before="100" w:beforeAutospacing="1" w:after="100" w:afterAutospacing="1" w:line="240" w:lineRule="auto"/>
         <w:rPr>
           <w:rFonts w:ascii="Minecraft Ten" w:eastAsia="Times New Roman" w:hAnsi="Minecraft Ten" w:cs="Times New Roman"/>
-          <w:color w:val="FFFFFF" w:themeColor="background1"/>
-          <w:kern w:val="0"/>
-          <w14:ligatures w14:val="none"/>
-        </w:rPr>
-      </w:pPr>
-      <w:r>
-        <w:rPr>
-          <w:rFonts w:ascii="Minecraft Ten" w:eastAsia="Times New Roman" w:hAnsi="Minecraft Ten" w:cs="Times New Roman"/>
-          <w:color w:val="FFFFFF" w:themeColor="background1"/>
+          <w:color w:val="000000" w:themeColor="text1"/>
+          <w:kern w:val="0"/>
+          <w14:ligatures w14:val="none"/>
+        </w:rPr>
+      </w:pPr>
+      <w:r>
+        <w:rPr>
+          <w:rFonts w:ascii="Minecraft Ten" w:eastAsia="Times New Roman" w:hAnsi="Minecraft Ten" w:cs="Times New Roman"/>
+          <w:color w:val="000000" w:themeColor="text1"/>
           <w:kern w:val="0"/>
           <w14:ligatures w14:val="none"/>
         </w:rPr>
@@ -638,15 +633,15 @@
         <w:spacing w:before="100" w:beforeAutospacing="1" w:after="100" w:afterAutospacing="1" w:line="240" w:lineRule="auto"/>
         <w:rPr>
           <w:rFonts w:ascii="Minecraft Ten" w:eastAsia="Times New Roman" w:hAnsi="Minecraft Ten" w:cs="Times New Roman"/>
-          <w:color w:val="FFFFFF" w:themeColor="background1"/>
-          <w:kern w:val="0"/>
-          <w14:ligatures w14:val="none"/>
-        </w:rPr>
-      </w:pPr>
-      <w:r>
-        <w:rPr>
-          <w:rFonts w:ascii="Minecraft Ten" w:eastAsia="Times New Roman" w:hAnsi="Minecraft Ten" w:cs="Times New Roman"/>
-          <w:color w:val="FFFFFF" w:themeColor="background1"/>
+          <w:color w:val="000000" w:themeColor="text1"/>
+          <w:kern w:val="0"/>
+          <w14:ligatures w14:val="none"/>
+        </w:rPr>
+      </w:pPr>
+      <w:r>
+        <w:rPr>
+          <w:rFonts w:ascii="Minecraft Ten" w:eastAsia="Times New Roman" w:hAnsi="Minecraft Ten" w:cs="Times New Roman"/>
+          <w:color w:val="000000" w:themeColor="text1"/>
           <w:kern w:val="0"/>
           <w14:ligatures w14:val="none"/>
         </w:rPr>
@@ -662,15 +657,15 @@
         <w:spacing w:before="100" w:beforeAutospacing="1" w:after="100" w:afterAutospacing="1" w:line="240" w:lineRule="auto"/>
         <w:rPr>
           <w:rFonts w:ascii="Minecraft Ten" w:eastAsia="Times New Roman" w:hAnsi="Minecraft Ten" w:cs="Times New Roman"/>
-          <w:color w:val="FFFFFF" w:themeColor="background1"/>
-          <w:kern w:val="0"/>
-          <w14:ligatures w14:val="none"/>
-        </w:rPr>
-      </w:pPr>
-      <w:r>
-        <w:rPr>
-          <w:rFonts w:ascii="Minecraft Ten" w:eastAsia="Times New Roman" w:hAnsi="Minecraft Ten" w:cs="Times New Roman"/>
-          <w:color w:val="FFFFFF" w:themeColor="background1"/>
+          <w:color w:val="000000" w:themeColor="text1"/>
+          <w:kern w:val="0"/>
+          <w14:ligatures w14:val="none"/>
+        </w:rPr>
+      </w:pPr>
+      <w:r>
+        <w:rPr>
+          <w:rFonts w:ascii="Minecraft Ten" w:eastAsia="Times New Roman" w:hAnsi="Minecraft Ten" w:cs="Times New Roman"/>
+          <w:color w:val="000000" w:themeColor="text1"/>
           <w:kern w:val="0"/>
           <w14:ligatures w14:val="none"/>
         </w:rPr>
@@ -682,7 +677,7 @@
         <w:spacing w:after="0" w:line="240" w:lineRule="auto"/>
         <w:rPr>
           <w:rFonts w:ascii="Minecraft Ten" w:eastAsia="Times New Roman" w:hAnsi="Minecraft Ten" w:cs="Times New Roman"/>
-          <w:color w:val="FFFFFF" w:themeColor="background1"/>
+          <w:color w:val="000000" w:themeColor="text1"/>
           <w:kern w:val="0"/>
           <w14:ligatures w14:val="none"/>
         </w:rPr>
@@ -691,7 +686,7 @@
         <w:rPr>
           <w:rFonts w:ascii="Minecraft Ten" w:eastAsia="Times New Roman" w:hAnsi="Minecraft Ten" w:cs="Times New Roman"/>
           <w:noProof/>
-          <w:color w:val="FFFFFF" w:themeColor="background1"/>
+          <w:color w:val="000000" w:themeColor="text1"/>
           <w:kern w:val="0"/>
         </w:rPr>
         <w:pict w14:anchorId="1AB46D0B">
@@ -704,7 +699,7 @@
         <w:spacing w:after="0" w:line="240" w:lineRule="auto"/>
         <w:rPr>
           <w:rFonts w:ascii="Minecraft Ten" w:eastAsia="Times New Roman" w:hAnsi="Minecraft Ten" w:cs="Times New Roman"/>
-          <w:color w:val="FFFFFF" w:themeColor="background1"/>
+          <w:color w:val="000000" w:themeColor="text1"/>
           <w:kern w:val="0"/>
           <w14:ligatures w14:val="none"/>
         </w:rPr>
@@ -716,7 +711,7 @@
         <w:outlineLvl w:val="1"/>
         <w:rPr>
           <w:rFonts w:ascii="Minecraft Ten" w:eastAsia="Times New Roman" w:hAnsi="Minecraft Ten" w:cs="Times New Roman"/>
-          <w:color w:val="FFFFFF" w:themeColor="background1"/>
+          <w:color w:val="000000" w:themeColor="text1"/>
           <w:kern w:val="0"/>
           <w:sz w:val="36"/>
           <w:szCs w:val="36"/>
@@ -730,7 +725,7 @@
         <w:outlineLvl w:val="1"/>
         <w:rPr>
           <w:rFonts w:ascii="Minecraft Ten" w:eastAsia="Times New Roman" w:hAnsi="Minecraft Ten" w:cs="Times New Roman"/>
-          <w:color w:val="FFFFFF" w:themeColor="background1"/>
+          <w:color w:val="000000" w:themeColor="text1"/>
           <w:kern w:val="0"/>
           <w:sz w:val="36"/>
           <w:szCs w:val="36"/>
@@ -740,7 +735,7 @@
       <w:r>
         <w:rPr>
           <w:rFonts w:ascii="Minecraft Ten" w:eastAsia="Times New Roman" w:hAnsi="Minecraft Ten" w:cs="Times New Roman"/>
-          <w:color w:val="FFFFFF" w:themeColor="background1"/>
+          <w:color w:val="000000" w:themeColor="text1"/>
           <w:kern w:val="0"/>
           <w:sz w:val="36"/>
           <w:szCs w:val="36"/>
@@ -759,15 +754,15 @@
         <w:spacing w:before="100" w:beforeAutospacing="1" w:after="100" w:afterAutospacing="1" w:line="240" w:lineRule="auto"/>
         <w:rPr>
           <w:rFonts w:ascii="Minecraft Ten" w:eastAsia="Times New Roman" w:hAnsi="Minecraft Ten" w:cs="Times New Roman"/>
-          <w:color w:val="FFFFFF" w:themeColor="background1"/>
-          <w:kern w:val="0"/>
-          <w14:ligatures w14:val="none"/>
-        </w:rPr>
-      </w:pPr>
-      <w:r>
-        <w:rPr>
-          <w:rFonts w:ascii="Minecraft Ten" w:eastAsia="Times New Roman" w:hAnsi="Minecraft Ten" w:cs="Times New Roman"/>
-          <w:color w:val="FFFFFF" w:themeColor="background1"/>
+          <w:color w:val="000000" w:themeColor="text1"/>
+          <w:kern w:val="0"/>
+          <w14:ligatures w14:val="none"/>
+        </w:rPr>
+      </w:pPr>
+      <w:r>
+        <w:rPr>
+          <w:rFonts w:ascii="Minecraft Ten" w:eastAsia="Times New Roman" w:hAnsi="Minecraft Ten" w:cs="Times New Roman"/>
+          <w:color w:val="000000" w:themeColor="text1"/>
           <w:kern w:val="0"/>
           <w14:ligatures w14:val="none"/>
         </w:rPr>
@@ -783,15 +778,15 @@
         <w:spacing w:before="100" w:beforeAutospacing="1" w:after="100" w:afterAutospacing="1" w:line="240" w:lineRule="auto"/>
         <w:rPr>
           <w:rFonts w:ascii="Minecraft Ten" w:eastAsia="Times New Roman" w:hAnsi="Minecraft Ten" w:cs="Times New Roman"/>
-          <w:color w:val="FFFFFF" w:themeColor="background1"/>
-          <w:kern w:val="0"/>
-          <w14:ligatures w14:val="none"/>
-        </w:rPr>
-      </w:pPr>
-      <w:r>
-        <w:rPr>
-          <w:rFonts w:ascii="Minecraft Ten" w:eastAsia="Times New Roman" w:hAnsi="Minecraft Ten" w:cs="Times New Roman"/>
-          <w:color w:val="FFFFFF" w:themeColor="background1"/>
+          <w:color w:val="000000" w:themeColor="text1"/>
+          <w:kern w:val="0"/>
+          <w14:ligatures w14:val="none"/>
+        </w:rPr>
+      </w:pPr>
+      <w:r>
+        <w:rPr>
+          <w:rFonts w:ascii="Minecraft Ten" w:eastAsia="Times New Roman" w:hAnsi="Minecraft Ten" w:cs="Times New Roman"/>
+          <w:color w:val="000000" w:themeColor="text1"/>
           <w:kern w:val="0"/>
           <w14:ligatures w14:val="none"/>
         </w:rPr>
@@ -807,15 +802,15 @@
         <w:spacing w:before="100" w:beforeAutospacing="1" w:after="100" w:afterAutospacing="1" w:line="240" w:lineRule="auto"/>
         <w:rPr>
           <w:rFonts w:ascii="Minecraft Ten" w:eastAsia="Times New Roman" w:hAnsi="Minecraft Ten" w:cs="Times New Roman"/>
-          <w:color w:val="FFFFFF" w:themeColor="background1"/>
-          <w:kern w:val="0"/>
-          <w14:ligatures w14:val="none"/>
-        </w:rPr>
-      </w:pPr>
-      <w:r>
-        <w:rPr>
-          <w:rFonts w:ascii="Minecraft Ten" w:eastAsia="Times New Roman" w:hAnsi="Minecraft Ten" w:cs="Times New Roman"/>
-          <w:color w:val="FFFFFF" w:themeColor="background1"/>
+          <w:color w:val="000000" w:themeColor="text1"/>
+          <w:kern w:val="0"/>
+          <w14:ligatures w14:val="none"/>
+        </w:rPr>
+      </w:pPr>
+      <w:r>
+        <w:rPr>
+          <w:rFonts w:ascii="Minecraft Ten" w:eastAsia="Times New Roman" w:hAnsi="Minecraft Ten" w:cs="Times New Roman"/>
+          <w:color w:val="000000" w:themeColor="text1"/>
           <w:kern w:val="0"/>
           <w14:ligatures w14:val="none"/>
         </w:rPr>
@@ -827,7 +822,7 @@
         <w:spacing w:after="0" w:line="240" w:lineRule="auto"/>
         <w:rPr>
           <w:rFonts w:ascii="Minecraft Ten" w:eastAsia="Times New Roman" w:hAnsi="Minecraft Ten" w:cs="Times New Roman"/>
-          <w:color w:val="FFFFFF" w:themeColor="background1"/>
+          <w:color w:val="000000" w:themeColor="text1"/>
           <w:kern w:val="0"/>
           <w14:ligatures w14:val="none"/>
         </w:rPr>
@@ -836,7 +831,7 @@
         <w:rPr>
           <w:rFonts w:ascii="Minecraft Ten" w:eastAsia="Times New Roman" w:hAnsi="Minecraft Ten" w:cs="Times New Roman"/>
           <w:noProof/>
-          <w:color w:val="FFFFFF" w:themeColor="background1"/>
+          <w:color w:val="000000" w:themeColor="text1"/>
           <w:kern w:val="0"/>
         </w:rPr>
         <w:pict w14:anchorId="16C80EDF">
@@ -850,7 +845,7 @@
         <w:outlineLvl w:val="1"/>
         <w:rPr>
           <w:rFonts w:ascii="Minecraft Ten" w:eastAsia="Times New Roman" w:hAnsi="Minecraft Ten" w:cs="Times New Roman"/>
-          <w:color w:val="FFFFFF" w:themeColor="background1"/>
+          <w:color w:val="000000" w:themeColor="text1"/>
           <w:kern w:val="0"/>
           <w:sz w:val="36"/>
           <w:szCs w:val="36"/>
@@ -860,7 +855,7 @@
       <w:r>
         <w:rPr>
           <w:rFonts w:ascii="Minecraft Ten" w:eastAsia="Times New Roman" w:hAnsi="Minecraft Ten" w:cs="Times New Roman"/>
-          <w:color w:val="FFFFFF" w:themeColor="background1"/>
+          <w:color w:val="000000" w:themeColor="text1"/>
           <w:kern w:val="0"/>
           <w:sz w:val="36"/>
           <w:szCs w:val="36"/>
@@ -878,15 +873,15 @@
         <w:spacing w:before="100" w:beforeAutospacing="1" w:after="100" w:afterAutospacing="1" w:line="240" w:lineRule="auto"/>
         <w:rPr>
           <w:rFonts w:ascii="Minecraft Ten" w:eastAsia="Times New Roman" w:hAnsi="Minecraft Ten" w:cs="Times New Roman"/>
-          <w:color w:val="FFFFFF" w:themeColor="background1"/>
-          <w:kern w:val="0"/>
-          <w14:ligatures w14:val="none"/>
-        </w:rPr>
-      </w:pPr>
-      <w:r>
-        <w:rPr>
-          <w:rFonts w:ascii="Minecraft Ten" w:eastAsia="Times New Roman" w:hAnsi="Minecraft Ten" w:cs="Times New Roman"/>
-          <w:color w:val="FFFFFF" w:themeColor="background1"/>
+          <w:color w:val="000000" w:themeColor="text1"/>
+          <w:kern w:val="0"/>
+          <w14:ligatures w14:val="none"/>
+        </w:rPr>
+      </w:pPr>
+      <w:r>
+        <w:rPr>
+          <w:rFonts w:ascii="Minecraft Ten" w:eastAsia="Times New Roman" w:hAnsi="Minecraft Ten" w:cs="Times New Roman"/>
+          <w:color w:val="000000" w:themeColor="text1"/>
           <w:kern w:val="0"/>
           <w14:ligatures w14:val="none"/>
         </w:rPr>
@@ -902,15 +897,15 @@
         <w:spacing w:before="100" w:beforeAutospacing="1" w:after="100" w:afterAutospacing="1" w:line="240" w:lineRule="auto"/>
         <w:rPr>
           <w:rFonts w:ascii="Minecraft Ten" w:eastAsia="Times New Roman" w:hAnsi="Minecraft Ten" w:cs="Times New Roman"/>
-          <w:color w:val="FFFFFF" w:themeColor="background1"/>
-          <w:kern w:val="0"/>
-          <w14:ligatures w14:val="none"/>
-        </w:rPr>
-      </w:pPr>
-      <w:r>
-        <w:rPr>
-          <w:rFonts w:ascii="Minecraft Ten" w:eastAsia="Times New Roman" w:hAnsi="Minecraft Ten" w:cs="Times New Roman"/>
-          <w:color w:val="FFFFFF" w:themeColor="background1"/>
+          <w:color w:val="000000" w:themeColor="text1"/>
+          <w:kern w:val="0"/>
+          <w14:ligatures w14:val="none"/>
+        </w:rPr>
+      </w:pPr>
+      <w:r>
+        <w:rPr>
+          <w:rFonts w:ascii="Minecraft Ten" w:eastAsia="Times New Roman" w:hAnsi="Minecraft Ten" w:cs="Times New Roman"/>
+          <w:color w:val="000000" w:themeColor="text1"/>
           <w:kern w:val="0"/>
           <w14:ligatures w14:val="none"/>
         </w:rPr>
@@ -926,15 +921,15 @@
         <w:spacing w:before="100" w:beforeAutospacing="1" w:after="100" w:afterAutospacing="1" w:line="240" w:lineRule="auto"/>
         <w:rPr>
           <w:rFonts w:ascii="Minecraft Ten" w:eastAsia="Times New Roman" w:hAnsi="Minecraft Ten" w:cs="Times New Roman"/>
-          <w:color w:val="FFFFFF" w:themeColor="background1"/>
-          <w:kern w:val="0"/>
-          <w14:ligatures w14:val="none"/>
-        </w:rPr>
-      </w:pPr>
-      <w:r>
-        <w:rPr>
-          <w:rFonts w:ascii="Minecraft Ten" w:eastAsia="Times New Roman" w:hAnsi="Minecraft Ten" w:cs="Times New Roman"/>
-          <w:color w:val="FFFFFF" w:themeColor="background1"/>
+          <w:color w:val="000000" w:themeColor="text1"/>
+          <w:kern w:val="0"/>
+          <w14:ligatures w14:val="none"/>
+        </w:rPr>
+      </w:pPr>
+      <w:r>
+        <w:rPr>
+          <w:rFonts w:ascii="Minecraft Ten" w:eastAsia="Times New Roman" w:hAnsi="Minecraft Ten" w:cs="Times New Roman"/>
+          <w:color w:val="000000" w:themeColor="text1"/>
           <w:kern w:val="0"/>
           <w14:ligatures w14:val="none"/>
         </w:rPr>
@@ -950,15 +945,15 @@
         <w:spacing w:before="100" w:beforeAutospacing="1" w:after="100" w:afterAutospacing="1" w:line="240" w:lineRule="auto"/>
         <w:rPr>
           <w:rFonts w:ascii="Minecraft Ten" w:eastAsia="Times New Roman" w:hAnsi="Minecraft Ten" w:cs="Times New Roman"/>
-          <w:color w:val="FFFFFF" w:themeColor="background1"/>
-          <w:kern w:val="0"/>
-          <w14:ligatures w14:val="none"/>
-        </w:rPr>
-      </w:pPr>
-      <w:r>
-        <w:rPr>
-          <w:rFonts w:ascii="Minecraft Ten" w:eastAsia="Times New Roman" w:hAnsi="Minecraft Ten" w:cs="Times New Roman"/>
-          <w:color w:val="FFFFFF" w:themeColor="background1"/>
+          <w:color w:val="000000" w:themeColor="text1"/>
+          <w:kern w:val="0"/>
+          <w14:ligatures w14:val="none"/>
+        </w:rPr>
+      </w:pPr>
+      <w:r>
+        <w:rPr>
+          <w:rFonts w:ascii="Minecraft Ten" w:eastAsia="Times New Roman" w:hAnsi="Minecraft Ten" w:cs="Times New Roman"/>
+          <w:color w:val="000000" w:themeColor="text1"/>
           <w:kern w:val="0"/>
           <w14:ligatures w14:val="none"/>
         </w:rPr>
@@ -974,15 +969,15 @@
         <w:spacing w:before="100" w:beforeAutospacing="1" w:after="100" w:afterAutospacing="1" w:line="240" w:lineRule="auto"/>
         <w:rPr>
           <w:rFonts w:ascii="Minecraft Ten" w:eastAsia="Times New Roman" w:hAnsi="Minecraft Ten" w:cs="Times New Roman"/>
-          <w:color w:val="FFFFFF" w:themeColor="background1"/>
-          <w:kern w:val="0"/>
-          <w14:ligatures w14:val="none"/>
-        </w:rPr>
-      </w:pPr>
-      <w:r>
-        <w:rPr>
-          <w:rFonts w:ascii="Minecraft Ten" w:eastAsia="Times New Roman" w:hAnsi="Minecraft Ten" w:cs="Times New Roman"/>
-          <w:color w:val="FFFFFF" w:themeColor="background1"/>
+          <w:color w:val="000000" w:themeColor="text1"/>
+          <w:kern w:val="0"/>
+          <w14:ligatures w14:val="none"/>
+        </w:rPr>
+      </w:pPr>
+      <w:r>
+        <w:rPr>
+          <w:rFonts w:ascii="Minecraft Ten" w:eastAsia="Times New Roman" w:hAnsi="Minecraft Ten" w:cs="Times New Roman"/>
+          <w:color w:val="000000" w:themeColor="text1"/>
           <w:kern w:val="0"/>
           <w14:ligatures w14:val="none"/>
         </w:rPr>
@@ -994,7 +989,7 @@
         <w:spacing w:after="0" w:line="240" w:lineRule="auto"/>
         <w:rPr>
           <w:rFonts w:ascii="Minecraft Ten" w:eastAsia="Times New Roman" w:hAnsi="Minecraft Ten" w:cs="Times New Roman"/>
-          <w:color w:val="FFFFFF" w:themeColor="background1"/>
+          <w:color w:val="000000" w:themeColor="text1"/>
           <w:kern w:val="0"/>
           <w14:ligatures w14:val="none"/>
         </w:rPr>
@@ -1003,7 +998,7 @@
         <w:rPr>
           <w:rFonts w:ascii="Minecraft Ten" w:eastAsia="Times New Roman" w:hAnsi="Minecraft Ten" w:cs="Times New Roman"/>
           <w:noProof/>
-          <w:color w:val="FFFFFF" w:themeColor="background1"/>
+          <w:color w:val="000000" w:themeColor="text1"/>
           <w:kern w:val="0"/>
         </w:rPr>
         <w:pict w14:anchorId="13EF4C9E">
@@ -1017,7 +1012,7 @@
         <w:outlineLvl w:val="1"/>
         <w:rPr>
           <w:rFonts w:ascii="Minecraft Ten" w:eastAsia="Times New Roman" w:hAnsi="Minecraft Ten" w:cs="Times New Roman"/>
-          <w:color w:val="FFFFFF" w:themeColor="background1"/>
+          <w:color w:val="000000" w:themeColor="text1"/>
           <w:kern w:val="0"/>
           <w:sz w:val="36"/>
           <w:szCs w:val="36"/>
@@ -1027,7 +1022,7 @@
       <w:r>
         <w:rPr>
           <w:rFonts w:ascii="Minecraft Ten" w:eastAsia="Times New Roman" w:hAnsi="Minecraft Ten" w:cs="Times New Roman"/>
-          <w:color w:val="FFFFFF" w:themeColor="background1"/>
+          <w:color w:val="000000" w:themeColor="text1"/>
           <w:kern w:val="0"/>
           <w:sz w:val="36"/>
           <w:szCs w:val="36"/>
@@ -1045,15 +1040,15 @@
         <w:spacing w:before="100" w:beforeAutospacing="1" w:after="100" w:afterAutospacing="1" w:line="240" w:lineRule="auto"/>
         <w:rPr>
           <w:rFonts w:ascii="Minecraft Ten" w:eastAsia="Times New Roman" w:hAnsi="Minecraft Ten" w:cs="Times New Roman"/>
-          <w:color w:val="FFFFFF" w:themeColor="background1"/>
-          <w:kern w:val="0"/>
-          <w14:ligatures w14:val="none"/>
-        </w:rPr>
-      </w:pPr>
-      <w:r>
-        <w:rPr>
-          <w:rFonts w:ascii="Minecraft Ten" w:eastAsia="Times New Roman" w:hAnsi="Minecraft Ten" w:cs="Times New Roman"/>
-          <w:color w:val="FFFFFF" w:themeColor="background1"/>
+          <w:color w:val="000000" w:themeColor="text1"/>
+          <w:kern w:val="0"/>
+          <w14:ligatures w14:val="none"/>
+        </w:rPr>
+      </w:pPr>
+      <w:r>
+        <w:rPr>
+          <w:rFonts w:ascii="Minecraft Ten" w:eastAsia="Times New Roman" w:hAnsi="Minecraft Ten" w:cs="Times New Roman"/>
+          <w:color w:val="000000" w:themeColor="text1"/>
           <w:kern w:val="0"/>
           <w14:ligatures w14:val="none"/>
         </w:rPr>
@@ -1069,15 +1064,15 @@
         <w:spacing w:before="100" w:beforeAutospacing="1" w:after="100" w:afterAutospacing="1" w:line="240" w:lineRule="auto"/>
         <w:rPr>
           <w:rFonts w:ascii="Minecraft Ten" w:eastAsia="Times New Roman" w:hAnsi="Minecraft Ten" w:cs="Times New Roman"/>
-          <w:color w:val="FFFFFF" w:themeColor="background1"/>
-          <w:kern w:val="0"/>
-          <w14:ligatures w14:val="none"/>
-        </w:rPr>
-      </w:pPr>
-      <w:r>
-        <w:rPr>
-          <w:rFonts w:ascii="Minecraft Ten" w:eastAsia="Times New Roman" w:hAnsi="Minecraft Ten" w:cs="Times New Roman"/>
-          <w:color w:val="FFFFFF" w:themeColor="background1"/>
+          <w:color w:val="000000" w:themeColor="text1"/>
+          <w:kern w:val="0"/>
+          <w14:ligatures w14:val="none"/>
+        </w:rPr>
+      </w:pPr>
+      <w:r>
+        <w:rPr>
+          <w:rFonts w:ascii="Minecraft Ten" w:eastAsia="Times New Roman" w:hAnsi="Minecraft Ten" w:cs="Times New Roman"/>
+          <w:color w:val="000000" w:themeColor="text1"/>
           <w:kern w:val="0"/>
           <w14:ligatures w14:val="none"/>
         </w:rPr>
@@ -1093,15 +1088,15 @@
         <w:spacing w:before="100" w:beforeAutospacing="1" w:after="100" w:afterAutospacing="1" w:line="240" w:lineRule="auto"/>
         <w:rPr>
           <w:rFonts w:ascii="Minecraft Ten" w:eastAsia="Times New Roman" w:hAnsi="Minecraft Ten" w:cs="Times New Roman"/>
-          <w:color w:val="FFFFFF" w:themeColor="background1"/>
-          <w:kern w:val="0"/>
-          <w14:ligatures w14:val="none"/>
-        </w:rPr>
-      </w:pPr>
-      <w:r>
-        <w:rPr>
-          <w:rFonts w:ascii="Minecraft Ten" w:eastAsia="Times New Roman" w:hAnsi="Minecraft Ten" w:cs="Times New Roman"/>
-          <w:color w:val="FFFFFF" w:themeColor="background1"/>
+          <w:color w:val="000000" w:themeColor="text1"/>
+          <w:kern w:val="0"/>
+          <w14:ligatures w14:val="none"/>
+        </w:rPr>
+      </w:pPr>
+      <w:r>
+        <w:rPr>
+          <w:rFonts w:ascii="Minecraft Ten" w:eastAsia="Times New Roman" w:hAnsi="Minecraft Ten" w:cs="Times New Roman"/>
+          <w:color w:val="000000" w:themeColor="text1"/>
           <w:kern w:val="0"/>
           <w14:ligatures w14:val="none"/>
         </w:rPr>
@@ -1117,15 +1112,15 @@
         <w:spacing w:before="100" w:beforeAutospacing="1" w:after="100" w:afterAutospacing="1" w:line="240" w:lineRule="auto"/>
         <w:rPr>
           <w:rFonts w:ascii="Minecraft Ten" w:eastAsia="Times New Roman" w:hAnsi="Minecraft Ten" w:cs="Times New Roman"/>
-          <w:color w:val="FFFFFF" w:themeColor="background1"/>
-          <w:kern w:val="0"/>
-          <w14:ligatures w14:val="none"/>
-        </w:rPr>
-      </w:pPr>
-      <w:r>
-        <w:rPr>
-          <w:rFonts w:ascii="Minecraft Ten" w:eastAsia="Times New Roman" w:hAnsi="Minecraft Ten" w:cs="Times New Roman"/>
-          <w:color w:val="FFFFFF" w:themeColor="background1"/>
+          <w:color w:val="000000" w:themeColor="text1"/>
+          <w:kern w:val="0"/>
+          <w14:ligatures w14:val="none"/>
+        </w:rPr>
+      </w:pPr>
+      <w:r>
+        <w:rPr>
+          <w:rFonts w:ascii="Minecraft Ten" w:eastAsia="Times New Roman" w:hAnsi="Minecraft Ten" w:cs="Times New Roman"/>
+          <w:color w:val="000000" w:themeColor="text1"/>
           <w:kern w:val="0"/>
           <w14:ligatures w14:val="none"/>
         </w:rPr>
@@ -1137,7 +1132,7 @@
         <w:spacing w:after="0" w:line="240" w:lineRule="auto"/>
         <w:rPr>
           <w:rFonts w:ascii="Minecraft Ten" w:eastAsia="Times New Roman" w:hAnsi="Minecraft Ten" w:cs="Times New Roman"/>
-          <w:color w:val="FFFFFF" w:themeColor="background1"/>
+          <w:color w:val="000000" w:themeColor="text1"/>
           <w:kern w:val="0"/>
           <w14:ligatures w14:val="none"/>
         </w:rPr>
@@ -1146,7 +1141,7 @@
         <w:rPr>
           <w:rFonts w:ascii="Minecraft Ten" w:eastAsia="Times New Roman" w:hAnsi="Minecraft Ten" w:cs="Times New Roman"/>
           <w:noProof/>
-          <w:color w:val="FFFFFF" w:themeColor="background1"/>
+          <w:color w:val="000000" w:themeColor="text1"/>
           <w:kern w:val="0"/>
         </w:rPr>
         <w:pict w14:anchorId="5E5B0770">
@@ -1160,15 +1155,15 @@
         <w:outlineLvl w:val="1"/>
         <w:rPr>
           <w:rFonts w:ascii="Minecraft Ten" w:eastAsia="Times New Roman" w:hAnsi="Minecraft Ten" w:cs="Times New Roman"/>
-          <w:color w:val="FFFFFF" w:themeColor="background1"/>
-          <w:kern w:val="0"/>
-          <w14:ligatures w14:val="none"/>
-        </w:rPr>
-      </w:pPr>
-      <w:r>
-        <w:rPr>
-          <w:rFonts w:ascii="Minecraft Ten" w:eastAsia="Times New Roman" w:hAnsi="Minecraft Ten" w:cs="Times New Roman"/>
-          <w:color w:val="FFFFFF" w:themeColor="background1"/>
+          <w:color w:val="000000" w:themeColor="text1"/>
+          <w:kern w:val="0"/>
+          <w14:ligatures w14:val="none"/>
+        </w:rPr>
+      </w:pPr>
+      <w:r>
+        <w:rPr>
+          <w:rFonts w:ascii="Minecraft Ten" w:eastAsia="Times New Roman" w:hAnsi="Minecraft Ten" w:cs="Times New Roman"/>
+          <w:color w:val="000000" w:themeColor="text1"/>
           <w:kern w:val="0"/>
           <w14:ligatures w14:val="none"/>
         </w:rPr>
@@ -1180,7 +1175,7 @@
         <w:spacing w:after="0" w:line="240" w:lineRule="auto"/>
         <w:rPr>
           <w:rFonts w:ascii="Minecraft Ten" w:eastAsia="Times New Roman" w:hAnsi="Minecraft Ten" w:cs="Times New Roman"/>
-          <w:color w:val="FFFFFF" w:themeColor="background1"/>
+          <w:color w:val="000000" w:themeColor="text1"/>
           <w:kern w:val="0"/>
           <w14:ligatures w14:val="none"/>
         </w:rPr>
@@ -1190,17 +1185,17 @@
       <w:pPr>
         <w:rPr>
           <w:rFonts w:ascii="Minecraft Ten" w:hAnsi="Minecraft Ten"/>
-          <w:color w:val="FFFFFF" w:themeColor="background1"/>
+          <w:color w:val="000000" w:themeColor="text1"/>
         </w:rPr>
       </w:pPr>
     </w:p>
     <w:sectPr>
-      <w:headerReference w:type="even" r:id="rId8"/>
-      <w:headerReference w:type="default" r:id="rId9"/>
-      <w:footerReference w:type="even" r:id="rId10"/>
-      <w:footerReference w:type="default" r:id="rId11"/>
-      <w:headerReference w:type="first" r:id="rId12"/>
-      <w:footerReference w:type="first" r:id="rId13"/>
+      <w:headerReference w:type="even" r:id="rId7"/>
+      <w:headerReference w:type="default" r:id="rId8"/>
+      <w:footerReference w:type="even" r:id="rId9"/>
+      <w:footerReference w:type="default" r:id="rId10"/>
+      <w:headerReference w:type="first" r:id="rId11"/>
+      <w:footerReference w:type="first" r:id="rId12"/>
       <w:pgSz w:w="12240" w:h="15840"/>
       <w:pgMar w:top="1440" w:right="1440" w:bottom="1440" w:left="1440" w:header="720" w:footer="720" w:gutter="0"/>
       <w:cols w:space="720"/>

</xml_diff>